<commit_message>
Logboek + beschrijving van kolommen
</commit_message>
<xml_diff>
--- a/Data Analysis and Visualization/Colommen.docx
+++ b/Data Analysis and Visualization/Colommen.docx
@@ -179,6 +179,280 @@
           <w:rtl w:val="0"/>
         </w:rPr>
         <w:t xml:space="preserve">guns_stolen*</w:t>
+      </w:r>
+    </w:p>
+    <w:p>
+      <w:pPr>
+        <w:contextualSpacing w:val="0"/>
+        <w:rPr/>
+      </w:pPr>
+      <w:r>
+        <w:rPr>
+          <w:rtl w:val="0"/>
+        </w:rPr>
+      </w:r>
+    </w:p>
+    <w:p>
+      <w:pPr>
+        <w:contextualSpacing w:val="0"/>
+        <w:rPr/>
+      </w:pPr>
+      <w:r>
+        <w:rPr>
+          <w:rtl w:val="0"/>
+        </w:rPr>
+      </w:r>
+    </w:p>
+    <w:p>
+      <w:pPr>
+        <w:contextualSpacing w:val="0"/>
+        <w:rPr/>
+      </w:pPr>
+      <w:r>
+        <w:rPr>
+          <w:rtl w:val="0"/>
+        </w:rPr>
+        <w:t xml:space="preserve">incident_id: zaaknummer als integer. (interval)</w:t>
+      </w:r>
+    </w:p>
+    <w:p>
+      <w:pPr>
+        <w:contextualSpacing w:val="0"/>
+        <w:rPr/>
+      </w:pPr>
+      <w:r>
+        <w:rPr>
+          <w:rtl w:val="0"/>
+        </w:rPr>
+        <w:t xml:space="preserve">date: datum.(ordinal)</w:t>
+      </w:r>
+    </w:p>
+    <w:p>
+      <w:pPr>
+        <w:contextualSpacing w:val="0"/>
+        <w:rPr/>
+      </w:pPr>
+      <w:r>
+        <w:rPr>
+          <w:rtl w:val="0"/>
+        </w:rPr>
+        <w:t xml:space="preserve">state: Staat waarin het incident heeft plaatsgevonden.(nominal)</w:t>
+      </w:r>
+    </w:p>
+    <w:p>
+      <w:pPr>
+        <w:contextualSpacing w:val="0"/>
+        <w:rPr/>
+      </w:pPr>
+      <w:r>
+        <w:rPr>
+          <w:rtl w:val="0"/>
+        </w:rPr>
+        <w:t xml:space="preserve">city_or_county: Stad of provincie waarin het incident heeft plaatsgevonden.(nominal)</w:t>
+      </w:r>
+    </w:p>
+    <w:p>
+      <w:pPr>
+        <w:contextualSpacing w:val="0"/>
+        <w:rPr/>
+      </w:pPr>
+      <w:r>
+        <w:rPr>
+          <w:rtl w:val="0"/>
+        </w:rPr>
+        <w:t xml:space="preserve">address: Straat waarin het incident heeft plaatsgevonden.(nominal)</w:t>
+      </w:r>
+    </w:p>
+    <w:p>
+      <w:pPr>
+        <w:contextualSpacing w:val="0"/>
+        <w:rPr/>
+      </w:pPr>
+      <w:r>
+        <w:rPr>
+          <w:rtl w:val="0"/>
+        </w:rPr>
+        <w:t xml:space="preserve">n_killed: aantal personen dat tijdens het incident is omgekomen.(ratio)</w:t>
+      </w:r>
+    </w:p>
+    <w:p>
+      <w:pPr>
+        <w:contextualSpacing w:val="0"/>
+        <w:rPr/>
+      </w:pPr>
+      <w:r>
+        <w:rPr>
+          <w:rtl w:val="0"/>
+        </w:rPr>
+        <w:t xml:space="preserve">n_injured: aantal personen dat tijdens het incident gewond is geraakt.(ratio)</w:t>
+      </w:r>
+    </w:p>
+    <w:p>
+      <w:pPr>
+        <w:contextualSpacing w:val="0"/>
+        <w:rPr/>
+      </w:pPr>
+      <w:r>
+        <w:rPr>
+          <w:rtl w:val="0"/>
+        </w:rPr>
+        <w:t xml:space="preserve">gun_type: type vuurwapen dat bij het incident betrokken was.(nominal)</w:t>
+      </w:r>
+    </w:p>
+    <w:p>
+      <w:pPr>
+        <w:contextualSpacing w:val="0"/>
+        <w:rPr/>
+      </w:pPr>
+      <w:r>
+        <w:rPr>
+          <w:rtl w:val="0"/>
+        </w:rPr>
+        <w:t xml:space="preserve">incident_characteristics: Details over wat het afgeloste schot/schoten hebben aangericht.(nominal)</w:t>
+      </w:r>
+    </w:p>
+    <w:p>
+      <w:pPr>
+        <w:contextualSpacing w:val="0"/>
+        <w:rPr/>
+      </w:pPr>
+      <w:r>
+        <w:rPr>
+          <w:rtl w:val="0"/>
+        </w:rPr>
+        <w:t xml:space="preserve">latitude: lengtegraad.(ordinal)</w:t>
+      </w:r>
+    </w:p>
+    <w:p>
+      <w:pPr>
+        <w:contextualSpacing w:val="0"/>
+        <w:rPr/>
+      </w:pPr>
+      <w:r>
+        <w:rPr>
+          <w:rtl w:val="0"/>
+        </w:rPr>
+        <w:t xml:space="preserve">longtitude: breedtegraad.(ordinal)</w:t>
+      </w:r>
+    </w:p>
+    <w:p>
+      <w:pPr>
+        <w:contextualSpacing w:val="0"/>
+        <w:rPr/>
+      </w:pPr>
+      <w:r>
+        <w:rPr>
+          <w:rtl w:val="0"/>
+        </w:rPr>
+        <w:t xml:space="preserve">n_guns_involved:  aantal vuurwapens betrokken bij het incident.(ratio)</w:t>
+      </w:r>
+    </w:p>
+    <w:p>
+      <w:pPr>
+        <w:contextualSpacing w:val="0"/>
+        <w:rPr/>
+      </w:pPr>
+      <w:r>
+        <w:rPr>
+          <w:rtl w:val="0"/>
+        </w:rPr>
+        <w:t xml:space="preserve">participant_age: leeftijd van betrokkenen van het incident.(ratio)</w:t>
+      </w:r>
+    </w:p>
+    <w:p>
+      <w:pPr>
+        <w:contextualSpacing w:val="0"/>
+        <w:rPr/>
+      </w:pPr>
+      <w:r>
+        <w:rPr>
+          <w:rtl w:val="0"/>
+        </w:rPr>
+        <w:t xml:space="preserve">participant_age_group: leeftijdsgroep van betrokkenen van het incident(ordinal)</w:t>
+      </w:r>
+    </w:p>
+    <w:p>
+      <w:pPr>
+        <w:contextualSpacing w:val="0"/>
+        <w:rPr/>
+      </w:pPr>
+      <w:r>
+        <w:rPr>
+          <w:rtl w:val="0"/>
+        </w:rPr>
+        <w:t xml:space="preserve">participant_gender: geslacht van betrokkenen van het incident.(nominal)</w:t>
+      </w:r>
+    </w:p>
+    <w:p>
+      <w:pPr>
+        <w:contextualSpacing w:val="0"/>
+        <w:rPr/>
+      </w:pPr>
+      <w:r>
+        <w:rPr>
+          <w:rtl w:val="0"/>
+        </w:rPr>
+        <w:t xml:space="preserve">participant_name: namen van de betrokkenen van het incident.(nominal)</w:t>
+      </w:r>
+    </w:p>
+    <w:p>
+      <w:pPr>
+        <w:contextualSpacing w:val="0"/>
+        <w:rPr/>
+      </w:pPr>
+      <w:r>
+        <w:rPr>
+          <w:rtl w:val="0"/>
+        </w:rPr>
+        <w:t xml:space="preserve">participant_relationship: relatie van betrokkenen.(nominal)</w:t>
+      </w:r>
+    </w:p>
+    <w:p>
+      <w:pPr>
+        <w:contextualSpacing w:val="0"/>
+        <w:rPr/>
+      </w:pPr>
+      <w:r>
+        <w:rPr>
+          <w:rtl w:val="0"/>
+        </w:rPr>
+        <w:t xml:space="preserve">participant_status: staat waarin betrokkenen zich verkeren.(nominal)</w:t>
+      </w:r>
+    </w:p>
+    <w:p>
+      <w:pPr>
+        <w:contextualSpacing w:val="0"/>
+        <w:rPr/>
+      </w:pPr>
+      <w:r>
+        <w:rPr>
+          <w:rtl w:val="0"/>
+        </w:rPr>
+        <w:t xml:space="preserve">participant_type: betrokkenen worden aangegeven als slachtoffer of verdachte.(nominal)</w:t>
+      </w:r>
+    </w:p>
+    <w:p>
+      <w:pPr>
+        <w:contextualSpacing w:val="0"/>
+        <w:rPr/>
+      </w:pPr>
+      <w:r>
+        <w:rPr>
+          <w:rtl w:val="0"/>
+        </w:rPr>
+        <w:t xml:space="preserve">state_house_district: geeft aan onder welk huis de het district wordt gerepresenteerd.(interval)</w:t>
+      </w:r>
+    </w:p>
+    <w:p>
+      <w:pPr>
+        <w:contextualSpacing w:val="0"/>
+        <w:rPr/>
+      </w:pPr>
+      <w:r>
+        <w:rPr>
+          <w:rtl w:val="0"/>
+        </w:rPr>
+        <w:t xml:space="preserve">state_senate_district: geeft aan onder welke senaat de het district wordt gerepresenteerd.(interval)</w:t>
       </w:r>
     </w:p>
     <w:p>

</xml_diff>